<commit_message>
New folder with subset
</commit_message>
<xml_diff>
--- a/topics.docx
+++ b/topics.docx
@@ -9,11 +9,46 @@
         </w:tabs>
         <w:spacing w:line="240" w:lineRule="auto"/>
       </w:pPr>
+      <w:r>
+        <w:fldChar w:fldCharType="begin"/>
+      </w:r>
+      <w:r>
+        <w:instrText xml:space="preserve"> HYPERLINK "https://huntercuny2x.github.io/challenges" </w:instrText>
+      </w:r>
+      <w:r>
+        <w:fldChar w:fldCharType="separate"/>
+      </w:r>
+      <w:r>
+        <w:rPr>
+          <w:rStyle w:val="Hyperlink"/>
+        </w:rPr>
+        <w:t>https://huntercuny2x.github.io/challenges</w:t>
+      </w:r>
+      <w:r>
+        <w:fldChar w:fldCharType="end"/>
+      </w:r>
+      <w:bookmarkStart w:id="0" w:name="_GoBack"/>
+      <w:bookmarkEnd w:id="0"/>
+    </w:p>
+    <w:p>
+      <w:pPr>
+        <w:tabs>
+          <w:tab w:val="left" w:pos="1572"/>
+        </w:tabs>
+        <w:spacing w:line="240" w:lineRule="auto"/>
+      </w:pPr>
+    </w:p>
+    <w:p>
+      <w:pPr>
+        <w:tabs>
+          <w:tab w:val="left" w:pos="1572"/>
+        </w:tabs>
+        <w:spacing w:line="240" w:lineRule="auto"/>
+      </w:pPr>
       <w:hyperlink r:id="rId7" w:history="1">
         <w:r>
           <w:rPr>
             <w:rStyle w:val="Hyperlink"/>
-            <w:color w:val="1155CC"/>
             <w:shd w:val="clear" w:color="auto" w:fill="FFFFFF"/>
           </w:rPr>
           <w:t>https://careers.google.com/how-we-hire/</w:t>
@@ -91,13 +126,23 @@
           <w:szCs w:val="24"/>
         </w:rPr>
       </w:pPr>
-      <w:r>
-        <w:rPr>
-          <w:rFonts w:ascii="Times New Roman" w:hAnsi="Times New Roman" w:cs="Times New Roman"/>
-          <w:sz w:val="24"/>
-          <w:szCs w:val="24"/>
-        </w:rPr>
-        <w:t>Youtube computer science</w:t>
+      <w:proofErr w:type="spellStart"/>
+      <w:r>
+        <w:rPr>
+          <w:rFonts w:ascii="Times New Roman" w:hAnsi="Times New Roman" w:cs="Times New Roman"/>
+          <w:sz w:val="24"/>
+          <w:szCs w:val="24"/>
+        </w:rPr>
+        <w:t>Youtube</w:t>
+      </w:r>
+      <w:proofErr w:type="spellEnd"/>
+      <w:r>
+        <w:rPr>
+          <w:rFonts w:ascii="Times New Roman" w:hAnsi="Times New Roman" w:cs="Times New Roman"/>
+          <w:sz w:val="24"/>
+          <w:szCs w:val="24"/>
+        </w:rPr>
+        <w:t xml:space="preserve"> computer science</w:t>
       </w:r>
     </w:p>
     <w:p>
@@ -349,6 +394,7 @@
         </w:rPr>
         <w:t>everyone </w:t>
       </w:r>
+      <w:proofErr w:type="gramStart"/>
       <w:r>
         <w:rPr>
           <w:color w:val="201F1E"/>
@@ -356,7 +402,17 @@
           <w:szCs w:val="23"/>
           <w:shd w:val="clear" w:color="auto" w:fill="FFFFFF"/>
         </w:rPr>
-        <w:t>has to get IRB </w:t>
+        <w:t>has to</w:t>
+      </w:r>
+      <w:proofErr w:type="gramEnd"/>
+      <w:r>
+        <w:rPr>
+          <w:color w:val="201F1E"/>
+          <w:sz w:val="23"/>
+          <w:szCs w:val="23"/>
+          <w:shd w:val="clear" w:color="auto" w:fill="FFFFFF"/>
+        </w:rPr>
+        <w:t xml:space="preserve"> get IRB </w:t>
       </w:r>
     </w:p>
     <w:p>
@@ -520,32 +576,62 @@
           <w:szCs w:val="24"/>
         </w:rPr>
       </w:pPr>
-      <w:r>
-        <w:rPr>
-          <w:rFonts w:ascii="Times New Roman" w:eastAsia="Times New Roman" w:hAnsi="Times New Roman" w:cs="Times New Roman"/>
-          <w:b/>
-          <w:bCs/>
-          <w:sz w:val="24"/>
-          <w:szCs w:val="24"/>
-        </w:rPr>
-        <w:t xml:space="preserve">Leet ode Gmail starred free online assessment interview etc. </w:t>
-      </w:r>
-    </w:p>
-    <w:p>
-      <w:pPr>
-        <w:rPr>
-          <w:rFonts w:ascii="Times New Roman" w:hAnsi="Times New Roman" w:cs="Times New Roman"/>
-          <w:sz w:val="24"/>
-          <w:szCs w:val="24"/>
-        </w:rPr>
-      </w:pPr>
-      <w:r>
-        <w:rPr>
-          <w:rFonts w:ascii="Times New Roman" w:hAnsi="Times New Roman" w:cs="Times New Roman"/>
-          <w:sz w:val="24"/>
-          <w:szCs w:val="24"/>
-        </w:rPr>
-        <w:t xml:space="preserve">interview questions on Glassdoor. Check out Mock Interviews or Pramp.  </w:t>
+      <w:proofErr w:type="spellStart"/>
+      <w:r>
+        <w:rPr>
+          <w:rFonts w:ascii="Times New Roman" w:eastAsia="Times New Roman" w:hAnsi="Times New Roman" w:cs="Times New Roman"/>
+          <w:b/>
+          <w:bCs/>
+          <w:sz w:val="24"/>
+          <w:szCs w:val="24"/>
+        </w:rPr>
+        <w:t>Leet</w:t>
+      </w:r>
+      <w:proofErr w:type="spellEnd"/>
+      <w:r>
+        <w:rPr>
+          <w:rFonts w:ascii="Times New Roman" w:eastAsia="Times New Roman" w:hAnsi="Times New Roman" w:cs="Times New Roman"/>
+          <w:b/>
+          <w:bCs/>
+          <w:sz w:val="24"/>
+          <w:szCs w:val="24"/>
+        </w:rPr>
+        <w:t xml:space="preserve"> ode Gmail starred free online assessment interview etc. </w:t>
+      </w:r>
+    </w:p>
+    <w:p>
+      <w:pPr>
+        <w:rPr>
+          <w:rFonts w:ascii="Times New Roman" w:hAnsi="Times New Roman" w:cs="Times New Roman"/>
+          <w:sz w:val="24"/>
+          <w:szCs w:val="24"/>
+        </w:rPr>
+      </w:pPr>
+      <w:r>
+        <w:rPr>
+          <w:rFonts w:ascii="Times New Roman" w:hAnsi="Times New Roman" w:cs="Times New Roman"/>
+          <w:sz w:val="24"/>
+          <w:szCs w:val="24"/>
+        </w:rPr>
+        <w:t xml:space="preserve">interview questions on Glassdoor. Check out Mock Interviews or </w:t>
+      </w:r>
+      <w:proofErr w:type="spellStart"/>
+      <w:r>
+        <w:rPr>
+          <w:rFonts w:ascii="Times New Roman" w:hAnsi="Times New Roman" w:cs="Times New Roman"/>
+          <w:sz w:val="24"/>
+          <w:szCs w:val="24"/>
+        </w:rPr>
+        <w:t>Pramp</w:t>
+      </w:r>
+      <w:proofErr w:type="spellEnd"/>
+      <w:r>
+        <w:rPr>
+          <w:rFonts w:ascii="Times New Roman" w:hAnsi="Times New Roman" w:cs="Times New Roman"/>
+          <w:sz w:val="24"/>
+          <w:szCs w:val="24"/>
+        </w:rPr>
+        <w:t xml:space="preserve">.  </w:t>
       </w:r>
     </w:p>
     <w:p>
@@ -686,7 +772,25 @@
           <w:sz w:val="24"/>
           <w:szCs w:val="24"/>
         </w:rPr>
-        <w:t xml:space="preserve">USING MY CODE SCHOOL youtube </w:t>
+        <w:t xml:space="preserve">USING MY CODE SCHOOL </w:t>
+      </w:r>
+      <w:proofErr w:type="spellStart"/>
+      <w:r>
+        <w:rPr>
+          <w:rFonts w:ascii="Times New Roman" w:hAnsi="Times New Roman" w:cs="Times New Roman"/>
+          <w:sz w:val="24"/>
+          <w:szCs w:val="24"/>
+        </w:rPr>
+        <w:t>youtube</w:t>
+      </w:r>
+      <w:proofErr w:type="spellEnd"/>
+      <w:r>
+        <w:rPr>
+          <w:rFonts w:ascii="Times New Roman" w:hAnsi="Times New Roman" w:cs="Times New Roman"/>
+          <w:sz w:val="24"/>
+          <w:szCs w:val="24"/>
+        </w:rPr>
+        <w:t xml:space="preserve"> </w:t>
       </w:r>
     </w:p>
     <w:p>
@@ -789,7 +893,25 @@
           <w:sz w:val="24"/>
           <w:szCs w:val="24"/>
         </w:rPr>
-        <w:t xml:space="preserve"> KMP, Z-Algorithm, etc)</w:t>
+        <w:t xml:space="preserve"> KMP, Z-Algorithm, </w:t>
+      </w:r>
+      <w:proofErr w:type="spellStart"/>
+      <w:r>
+        <w:rPr>
+          <w:rFonts w:ascii="Times New Roman" w:hAnsi="Times New Roman" w:cs="Times New Roman"/>
+          <w:sz w:val="24"/>
+          <w:szCs w:val="24"/>
+        </w:rPr>
+        <w:t>etc</w:t>
+      </w:r>
+      <w:proofErr w:type="spellEnd"/>
+      <w:r>
+        <w:rPr>
+          <w:rFonts w:ascii="Times New Roman" w:hAnsi="Times New Roman" w:cs="Times New Roman"/>
+          <w:sz w:val="24"/>
+          <w:szCs w:val="24"/>
+        </w:rPr>
+        <w:t>)</w:t>
       </w:r>
     </w:p>
     <w:p>
@@ -835,8 +957,19 @@
           <w:sz w:val="24"/>
           <w:szCs w:val="24"/>
         </w:rPr>
-        <w:t>Linked Listss</w:t>
-      </w:r>
+        <w:t xml:space="preserve">Linked </w:t>
+      </w:r>
+      <w:proofErr w:type="spellStart"/>
+      <w:r>
+        <w:rPr>
+          <w:rFonts w:ascii="Times New Roman" w:eastAsia="Times New Roman" w:hAnsi="Times New Roman" w:cs="Times New Roman"/>
+          <w:b/>
+          <w:sz w:val="24"/>
+          <w:szCs w:val="24"/>
+        </w:rPr>
+        <w:t>Listss</w:t>
+      </w:r>
+      <w:proofErr w:type="spellEnd"/>
     </w:p>
     <w:p>
       <w:pPr>
@@ -883,7 +1016,51 @@
           <w:sz w:val="24"/>
           <w:szCs w:val="24"/>
         </w:rPr>
-        <w:t xml:space="preserve"> HashMaps, HashSets,</w:t>
+        <w:t xml:space="preserve"> </w:t>
+      </w:r>
+      <w:proofErr w:type="spellStart"/>
+      <w:r>
+        <w:rPr>
+          <w:rFonts w:ascii="Times New Roman" w:hAnsi="Times New Roman" w:cs="Times New Roman"/>
+          <w:b/>
+          <w:bCs/>
+          <w:sz w:val="24"/>
+          <w:szCs w:val="24"/>
+        </w:rPr>
+        <w:t>HashMaps</w:t>
+      </w:r>
+      <w:proofErr w:type="spellEnd"/>
+      <w:r>
+        <w:rPr>
+          <w:rFonts w:ascii="Times New Roman" w:hAnsi="Times New Roman" w:cs="Times New Roman"/>
+          <w:b/>
+          <w:bCs/>
+          <w:sz w:val="24"/>
+          <w:szCs w:val="24"/>
+        </w:rPr>
+        <w:t xml:space="preserve">, </w:t>
+      </w:r>
+      <w:proofErr w:type="spellStart"/>
+      <w:r>
+        <w:rPr>
+          <w:rFonts w:ascii="Times New Roman" w:hAnsi="Times New Roman" w:cs="Times New Roman"/>
+          <w:b/>
+          <w:bCs/>
+          <w:sz w:val="24"/>
+          <w:szCs w:val="24"/>
+        </w:rPr>
+        <w:t>HashSets</w:t>
+      </w:r>
+      <w:proofErr w:type="spellEnd"/>
+      <w:r>
+        <w:rPr>
+          <w:rFonts w:ascii="Times New Roman" w:hAnsi="Times New Roman" w:cs="Times New Roman"/>
+          <w:b/>
+          <w:bCs/>
+          <w:sz w:val="24"/>
+          <w:szCs w:val="24"/>
+        </w:rPr>
+        <w:t>,</w:t>
       </w:r>
     </w:p>
     <w:p>
@@ -953,6 +1130,7 @@
           <w:szCs w:val="24"/>
         </w:rPr>
       </w:pPr>
+      <w:proofErr w:type="gramStart"/>
       <w:r>
         <w:rPr>
           <w:rFonts w:ascii="Times New Roman" w:eastAsia="Times New Roman" w:hAnsi="Times New Roman" w:cs="Times New Roman"/>
@@ -971,7 +1149,30 @@
           <w:sz w:val="24"/>
           <w:szCs w:val="24"/>
         </w:rPr>
-        <w:t xml:space="preserve"> (Dijsktra and flows are rarely asked) </w:t>
+        <w:t xml:space="preserve"> (</w:t>
+      </w:r>
+      <w:proofErr w:type="spellStart"/>
+      <w:proofErr w:type="gramEnd"/>
+      <w:r>
+        <w:rPr>
+          <w:rFonts w:ascii="Times New Roman" w:hAnsi="Times New Roman" w:cs="Times New Roman"/>
+          <w:b/>
+          <w:bCs/>
+          <w:sz w:val="24"/>
+          <w:szCs w:val="24"/>
+        </w:rPr>
+        <w:t>Dijsktra</w:t>
+      </w:r>
+      <w:proofErr w:type="spellEnd"/>
+      <w:r>
+        <w:rPr>
+          <w:rFonts w:ascii="Times New Roman" w:hAnsi="Times New Roman" w:cs="Times New Roman"/>
+          <w:b/>
+          <w:bCs/>
+          <w:sz w:val="24"/>
+          <w:szCs w:val="24"/>
+        </w:rPr>
+        <w:t xml:space="preserve"> and flows are rarely asked) </w:t>
       </w:r>
       <w:r>
         <w:rPr>
@@ -1024,8 +1225,30 @@
           <w:sz w:val="24"/>
           <w:szCs w:val="24"/>
         </w:rPr>
-        <w:t>sets, maps, unordered set/map, vector, sort  stl</w:t>
-      </w:r>
+        <w:t xml:space="preserve">sets, maps, unordered set/map, vector, </w:t>
+      </w:r>
+      <w:proofErr w:type="gramStart"/>
+      <w:r>
+        <w:rPr>
+          <w:rFonts w:ascii="Times New Roman" w:hAnsi="Times New Roman" w:cs="Times New Roman"/>
+          <w:b/>
+          <w:sz w:val="24"/>
+          <w:szCs w:val="24"/>
+        </w:rPr>
+        <w:t xml:space="preserve">sort  </w:t>
+      </w:r>
+      <w:proofErr w:type="spellStart"/>
+      <w:r>
+        <w:rPr>
+          <w:rFonts w:ascii="Times New Roman" w:hAnsi="Times New Roman" w:cs="Times New Roman"/>
+          <w:b/>
+          <w:sz w:val="24"/>
+          <w:szCs w:val="24"/>
+        </w:rPr>
+        <w:t>stl</w:t>
+      </w:r>
+      <w:proofErr w:type="spellEnd"/>
+      <w:proofErr w:type="gramEnd"/>
     </w:p>
     <w:p>
       <w:pPr>
@@ -1049,17 +1272,62 @@
           <w:sz w:val="24"/>
           <w:szCs w:val="24"/>
         </w:rPr>
-        <w:t xml:space="preserve">Sorting and searching (mergesort or quicksort)  </w:t>
-      </w:r>
-      <w:r>
-        <w:rPr>
-          <w:rFonts w:ascii="Times New Roman" w:hAnsi="Times New Roman" w:cs="Times New Roman"/>
-          <w:b/>
-          <w:bCs/>
-          <w:sz w:val="24"/>
-          <w:szCs w:val="24"/>
-        </w:rPr>
-        <w:t xml:space="preserve"> insertion-sort or radix-sort heapsort Bucket Sort, Selection sort</w:t>
+        <w:lastRenderedPageBreak/>
+        <w:t>Sorting and searching (</w:t>
+      </w:r>
+      <w:proofErr w:type="spellStart"/>
+      <w:r>
+        <w:rPr>
+          <w:rFonts w:ascii="Times New Roman" w:eastAsia="Times New Roman" w:hAnsi="Times New Roman" w:cs="Times New Roman"/>
+          <w:b/>
+          <w:bCs/>
+          <w:sz w:val="24"/>
+          <w:szCs w:val="24"/>
+        </w:rPr>
+        <w:t>mergesort</w:t>
+      </w:r>
+      <w:proofErr w:type="spellEnd"/>
+      <w:r>
+        <w:rPr>
+          <w:rFonts w:ascii="Times New Roman" w:eastAsia="Times New Roman" w:hAnsi="Times New Roman" w:cs="Times New Roman"/>
+          <w:b/>
+          <w:bCs/>
+          <w:sz w:val="24"/>
+          <w:szCs w:val="24"/>
+        </w:rPr>
+        <w:t xml:space="preserve"> or </w:t>
+      </w:r>
+      <w:proofErr w:type="gramStart"/>
+      <w:r>
+        <w:rPr>
+          <w:rFonts w:ascii="Times New Roman" w:eastAsia="Times New Roman" w:hAnsi="Times New Roman" w:cs="Times New Roman"/>
+          <w:b/>
+          <w:bCs/>
+          <w:sz w:val="24"/>
+          <w:szCs w:val="24"/>
+        </w:rPr>
+        <w:t xml:space="preserve">quicksort)  </w:t>
+      </w:r>
+      <w:r>
+        <w:rPr>
+          <w:rFonts w:ascii="Times New Roman" w:hAnsi="Times New Roman" w:cs="Times New Roman"/>
+          <w:b/>
+          <w:bCs/>
+          <w:sz w:val="24"/>
+          <w:szCs w:val="24"/>
+        </w:rPr>
+        <w:t xml:space="preserve"> </w:t>
+      </w:r>
+      <w:proofErr w:type="gramEnd"/>
+      <w:r>
+        <w:rPr>
+          <w:rFonts w:ascii="Times New Roman" w:hAnsi="Times New Roman" w:cs="Times New Roman"/>
+          <w:b/>
+          <w:bCs/>
+          <w:sz w:val="24"/>
+          <w:szCs w:val="24"/>
+        </w:rPr>
+        <w:t>insertion-sort or radix-sort heapsort Bucket Sort, Selection sort</w:t>
       </w:r>
     </w:p>
     <w:p>
@@ -1084,7 +1352,6 @@
           <w:sz w:val="24"/>
           <w:szCs w:val="24"/>
         </w:rPr>
-        <w:lastRenderedPageBreak/>
         <w:t xml:space="preserve">Binary Search </w:t>
       </w:r>
       <w:r>
@@ -1114,6 +1381,7 @@
           <w:szCs w:val="24"/>
         </w:rPr>
       </w:pPr>
+      <w:proofErr w:type="gramStart"/>
       <w:r>
         <w:rPr>
           <w:rFonts w:ascii="Times New Roman" w:eastAsia="Times New Roman" w:hAnsi="Times New Roman" w:cs="Times New Roman"/>
@@ -1124,6 +1392,7 @@
         </w:rPr>
         <w:t>Recursion  backtracking</w:t>
       </w:r>
+      <w:proofErr w:type="gramEnd"/>
     </w:p>
     <w:p>
       <w:pPr>
@@ -1160,7 +1429,31 @@
           <w:sz w:val="24"/>
           <w:szCs w:val="24"/>
         </w:rPr>
-        <w:t xml:space="preserve">and memeotization </w:t>
+        <w:t xml:space="preserve">and </w:t>
+      </w:r>
+      <w:proofErr w:type="spellStart"/>
+      <w:r>
+        <w:rPr>
+          <w:rFonts w:ascii="Times New Roman" w:eastAsia="Roboto" w:hAnsi="Times New Roman" w:cs="Times New Roman"/>
+          <w:b/>
+          <w:bCs/>
+          <w:color w:val="333333"/>
+          <w:sz w:val="24"/>
+          <w:szCs w:val="24"/>
+        </w:rPr>
+        <w:t>memeotization</w:t>
+      </w:r>
+      <w:proofErr w:type="spellEnd"/>
+      <w:r>
+        <w:rPr>
+          <w:rFonts w:ascii="Times New Roman" w:eastAsia="Roboto" w:hAnsi="Times New Roman" w:cs="Times New Roman"/>
+          <w:b/>
+          <w:bCs/>
+          <w:color w:val="333333"/>
+          <w:sz w:val="24"/>
+          <w:szCs w:val="24"/>
+        </w:rPr>
+        <w:t xml:space="preserve"> </w:t>
       </w:r>
       <w:r>
         <w:rPr>
@@ -1377,7 +1670,33 @@
           <w:szCs w:val="24"/>
           <w:shd w:val="clear" w:color="auto" w:fill="FFFFFF"/>
         </w:rPr>
-        <w:t xml:space="preserve">reverse linked list (duplicates , removing duplicates) </w:t>
+        <w:t>reverse linked list (</w:t>
+      </w:r>
+      <w:proofErr w:type="gramStart"/>
+      <w:r>
+        <w:rPr>
+          <w:rFonts w:ascii="Times New Roman" w:hAnsi="Times New Roman" w:cs="Times New Roman"/>
+          <w:b/>
+          <w:bCs/>
+          <w:color w:val="111111"/>
+          <w:sz w:val="24"/>
+          <w:szCs w:val="24"/>
+          <w:shd w:val="clear" w:color="auto" w:fill="FFFFFF"/>
+        </w:rPr>
+        <w:t>duplicates ,</w:t>
+      </w:r>
+      <w:proofErr w:type="gramEnd"/>
+      <w:r>
+        <w:rPr>
+          <w:rFonts w:ascii="Times New Roman" w:hAnsi="Times New Roman" w:cs="Times New Roman"/>
+          <w:b/>
+          <w:bCs/>
+          <w:color w:val="111111"/>
+          <w:sz w:val="24"/>
+          <w:szCs w:val="24"/>
+          <w:shd w:val="clear" w:color="auto" w:fill="FFFFFF"/>
+        </w:rPr>
+        <w:t xml:space="preserve"> removing duplicates) </w:t>
       </w:r>
     </w:p>
     <w:p>
@@ -1406,7 +1725,61 @@
           <w:szCs w:val="24"/>
           <w:shd w:val="clear" w:color="auto" w:fill="FFFFFF"/>
         </w:rPr>
-        <w:t>sorting fundamentals (quicksort, mergesort,bubblesort techniques , runtime of a sort,time space complexity)</w:t>
+        <w:t xml:space="preserve">sorting fundamentals (quicksort, </w:t>
+      </w:r>
+      <w:proofErr w:type="spellStart"/>
+      <w:proofErr w:type="gramStart"/>
+      <w:r>
+        <w:rPr>
+          <w:rFonts w:ascii="Times New Roman" w:hAnsi="Times New Roman" w:cs="Times New Roman"/>
+          <w:b/>
+          <w:bCs/>
+          <w:color w:val="111111"/>
+          <w:sz w:val="24"/>
+          <w:szCs w:val="24"/>
+          <w:shd w:val="clear" w:color="auto" w:fill="FFFFFF"/>
+        </w:rPr>
+        <w:t>mergesort,bubblesort</w:t>
+      </w:r>
+      <w:proofErr w:type="spellEnd"/>
+      <w:proofErr w:type="gramEnd"/>
+      <w:r>
+        <w:rPr>
+          <w:rFonts w:ascii="Times New Roman" w:hAnsi="Times New Roman" w:cs="Times New Roman"/>
+          <w:b/>
+          <w:bCs/>
+          <w:color w:val="111111"/>
+          <w:sz w:val="24"/>
+          <w:szCs w:val="24"/>
+          <w:shd w:val="clear" w:color="auto" w:fill="FFFFFF"/>
+        </w:rPr>
+        <w:t xml:space="preserve"> techniques , runtime of a </w:t>
+      </w:r>
+      <w:proofErr w:type="spellStart"/>
+      <w:r>
+        <w:rPr>
+          <w:rFonts w:ascii="Times New Roman" w:hAnsi="Times New Roman" w:cs="Times New Roman"/>
+          <w:b/>
+          <w:bCs/>
+          <w:color w:val="111111"/>
+          <w:sz w:val="24"/>
+          <w:szCs w:val="24"/>
+          <w:shd w:val="clear" w:color="auto" w:fill="FFFFFF"/>
+        </w:rPr>
+        <w:t>sort,time</w:t>
+      </w:r>
+      <w:proofErr w:type="spellEnd"/>
+      <w:r>
+        <w:rPr>
+          <w:rFonts w:ascii="Times New Roman" w:hAnsi="Times New Roman" w:cs="Times New Roman"/>
+          <w:b/>
+          <w:bCs/>
+          <w:color w:val="111111"/>
+          <w:sz w:val="24"/>
+          <w:szCs w:val="24"/>
+          <w:shd w:val="clear" w:color="auto" w:fill="FFFFFF"/>
+        </w:rPr>
+        <w:t xml:space="preserve"> space complexity)</w:t>
       </w:r>
     </w:p>
     <w:p>
@@ -1435,7 +1808,33 @@
           <w:szCs w:val="24"/>
           <w:shd w:val="clear" w:color="auto" w:fill="FFFFFF"/>
         </w:rPr>
-        <w:t xml:space="preserve">custom data structures (object oriented programming) </w:t>
+        <w:t>custom data structures (</w:t>
+      </w:r>
+      <w:proofErr w:type="gramStart"/>
+      <w:r>
+        <w:rPr>
+          <w:rFonts w:ascii="Times New Roman" w:hAnsi="Times New Roman" w:cs="Times New Roman"/>
+          <w:b/>
+          <w:bCs/>
+          <w:color w:val="111111"/>
+          <w:sz w:val="24"/>
+          <w:szCs w:val="24"/>
+          <w:shd w:val="clear" w:color="auto" w:fill="FFFFFF"/>
+        </w:rPr>
+        <w:t>object oriented</w:t>
+      </w:r>
+      <w:proofErr w:type="gramEnd"/>
+      <w:r>
+        <w:rPr>
+          <w:rFonts w:ascii="Times New Roman" w:hAnsi="Times New Roman" w:cs="Times New Roman"/>
+          <w:b/>
+          <w:bCs/>
+          <w:color w:val="111111"/>
+          <w:sz w:val="24"/>
+          <w:szCs w:val="24"/>
+          <w:shd w:val="clear" w:color="auto" w:fill="FFFFFF"/>
+        </w:rPr>
+        <w:t xml:space="preserve"> programming) </w:t>
       </w:r>
     </w:p>
     <w:p>
@@ -1497,7 +1896,29 @@
           <w:sz w:val="24"/>
           <w:szCs w:val="24"/>
         </w:rPr>
-        <w:t xml:space="preserve">Problems with matricies/2d arrays or vectors (the question I got related to the priority queue also required that you were comfortable with doing something within in a 2d vector) </w:t>
+        <w:t xml:space="preserve">Problems with </w:t>
+      </w:r>
+      <w:proofErr w:type="spellStart"/>
+      <w:r>
+        <w:rPr>
+          <w:rFonts w:ascii="Times New Roman" w:eastAsia="Times New Roman" w:hAnsi="Times New Roman" w:cs="Times New Roman"/>
+          <w:b/>
+          <w:bCs/>
+          <w:sz w:val="24"/>
+          <w:szCs w:val="24"/>
+        </w:rPr>
+        <w:t>matricies</w:t>
+      </w:r>
+      <w:proofErr w:type="spellEnd"/>
+      <w:r>
+        <w:rPr>
+          <w:rFonts w:ascii="Times New Roman" w:eastAsia="Times New Roman" w:hAnsi="Times New Roman" w:cs="Times New Roman"/>
+          <w:b/>
+          <w:bCs/>
+          <w:sz w:val="24"/>
+          <w:szCs w:val="24"/>
+        </w:rPr>
+        <w:t xml:space="preserve">/2d arrays or vectors (the question I got related to the priority queue also required that you were comfortable with doing something within in a 2d vector) </w:t>
       </w:r>
     </w:p>
     <w:p>
@@ -1586,7 +2007,25 @@
           <w:sz w:val="24"/>
           <w:szCs w:val="24"/>
         </w:rPr>
-        <w:t>Math Concepts like Prime Seive - Not that much important</w:t>
+        <w:t xml:space="preserve">Math Concepts like Prime </w:t>
+      </w:r>
+      <w:proofErr w:type="spellStart"/>
+      <w:r>
+        <w:rPr>
+          <w:rFonts w:ascii="Times New Roman" w:hAnsi="Times New Roman" w:cs="Times New Roman"/>
+          <w:sz w:val="24"/>
+          <w:szCs w:val="24"/>
+        </w:rPr>
+        <w:t>Seive</w:t>
+      </w:r>
+      <w:proofErr w:type="spellEnd"/>
+      <w:r>
+        <w:rPr>
+          <w:rFonts w:ascii="Times New Roman" w:hAnsi="Times New Roman" w:cs="Times New Roman"/>
+          <w:sz w:val="24"/>
+          <w:szCs w:val="24"/>
+        </w:rPr>
+        <w:t xml:space="preserve"> - Not that much important</w:t>
       </w:r>
     </w:p>
     <w:p>
@@ -1630,13 +2069,59 @@
           <w:szCs w:val="24"/>
         </w:rPr>
       </w:pPr>
-      <w:r>
-        <w:rPr>
-          <w:rFonts w:ascii="Times New Roman" w:hAnsi="Times New Roman" w:cs="Times New Roman"/>
-          <w:sz w:val="24"/>
-          <w:szCs w:val="24"/>
-        </w:rPr>
-        <w:t>Binomial  heap, finonacci heap, skip list, red-lack tree, tries, ternaray search, segment tree, splay tree</w:t>
+      <w:proofErr w:type="gramStart"/>
+      <w:r>
+        <w:rPr>
+          <w:rFonts w:ascii="Times New Roman" w:hAnsi="Times New Roman" w:cs="Times New Roman"/>
+          <w:sz w:val="24"/>
+          <w:szCs w:val="24"/>
+        </w:rPr>
+        <w:t>Binomial  heap</w:t>
+      </w:r>
+      <w:proofErr w:type="gramEnd"/>
+      <w:r>
+        <w:rPr>
+          <w:rFonts w:ascii="Times New Roman" w:hAnsi="Times New Roman" w:cs="Times New Roman"/>
+          <w:sz w:val="24"/>
+          <w:szCs w:val="24"/>
+        </w:rPr>
+        <w:t xml:space="preserve">, </w:t>
+      </w:r>
+      <w:proofErr w:type="spellStart"/>
+      <w:r>
+        <w:rPr>
+          <w:rFonts w:ascii="Times New Roman" w:hAnsi="Times New Roman" w:cs="Times New Roman"/>
+          <w:sz w:val="24"/>
+          <w:szCs w:val="24"/>
+        </w:rPr>
+        <w:t>finonacci</w:t>
+      </w:r>
+      <w:proofErr w:type="spellEnd"/>
+      <w:r>
+        <w:rPr>
+          <w:rFonts w:ascii="Times New Roman" w:hAnsi="Times New Roman" w:cs="Times New Roman"/>
+          <w:sz w:val="24"/>
+          <w:szCs w:val="24"/>
+        </w:rPr>
+        <w:t xml:space="preserve"> heap, skip list, red-lack tree, tries, </w:t>
+      </w:r>
+      <w:proofErr w:type="spellStart"/>
+      <w:r>
+        <w:rPr>
+          <w:rFonts w:ascii="Times New Roman" w:hAnsi="Times New Roman" w:cs="Times New Roman"/>
+          <w:sz w:val="24"/>
+          <w:szCs w:val="24"/>
+        </w:rPr>
+        <w:t>ternaray</w:t>
+      </w:r>
+      <w:proofErr w:type="spellEnd"/>
+      <w:r>
+        <w:rPr>
+          <w:rFonts w:ascii="Times New Roman" w:hAnsi="Times New Roman" w:cs="Times New Roman"/>
+          <w:sz w:val="24"/>
+          <w:szCs w:val="24"/>
+        </w:rPr>
+        <w:t xml:space="preserve"> search, segment tree, splay tree</w:t>
       </w:r>
     </w:p>
     <w:p>
@@ -1757,7 +2242,25 @@
           <w:sz w:val="24"/>
           <w:szCs w:val="24"/>
         </w:rPr>
-        <w:t>How to use Codeforces for Improving ►</w:t>
+        <w:t xml:space="preserve">How to use </w:t>
+      </w:r>
+      <w:proofErr w:type="spellStart"/>
+      <w:r>
+        <w:rPr>
+          <w:rFonts w:ascii="Times New Roman" w:hAnsi="Times New Roman" w:cs="Times New Roman"/>
+          <w:sz w:val="24"/>
+          <w:szCs w:val="24"/>
+        </w:rPr>
+        <w:t>Codeforces</w:t>
+      </w:r>
+      <w:proofErr w:type="spellEnd"/>
+      <w:r>
+        <w:rPr>
+          <w:rFonts w:ascii="Times New Roman" w:hAnsi="Times New Roman" w:cs="Times New Roman"/>
+          <w:sz w:val="24"/>
+          <w:szCs w:val="24"/>
+        </w:rPr>
+        <w:t xml:space="preserve"> for Improving ►</w:t>
       </w:r>
       <w:r>
         <w:rPr>
@@ -2132,7 +2635,26 @@
           <w:sz w:val="24"/>
           <w:szCs w:val="24"/>
         </w:rPr>
-        <w:t>After completing ds and algo:</w:t>
+        <w:lastRenderedPageBreak/>
+        <w:t xml:space="preserve">After completing ds and </w:t>
+      </w:r>
+      <w:proofErr w:type="spellStart"/>
+      <w:r>
+        <w:rPr>
+          <w:rFonts w:ascii="Times New Roman" w:hAnsi="Times New Roman" w:cs="Times New Roman"/>
+          <w:sz w:val="24"/>
+          <w:szCs w:val="24"/>
+        </w:rPr>
+        <w:t>algo</w:t>
+      </w:r>
+      <w:proofErr w:type="spellEnd"/>
+      <w:r>
+        <w:rPr>
+          <w:rFonts w:ascii="Times New Roman" w:hAnsi="Times New Roman" w:cs="Times New Roman"/>
+          <w:sz w:val="24"/>
+          <w:szCs w:val="24"/>
+        </w:rPr>
+        <w:t>:</w:t>
       </w:r>
       <w:r>
         <w:rPr>
@@ -2202,8 +2724,25 @@
           <w:sz w:val="24"/>
           <w:szCs w:val="24"/>
         </w:rPr>
-        <w:lastRenderedPageBreak/>
-        <w:t>finish 2 sudo placement -</w:t>
+        <w:t xml:space="preserve">finish 2 </w:t>
+      </w:r>
+      <w:proofErr w:type="spellStart"/>
+      <w:r>
+        <w:rPr>
+          <w:rFonts w:ascii="Times New Roman" w:hAnsi="Times New Roman" w:cs="Times New Roman"/>
+          <w:sz w:val="24"/>
+          <w:szCs w:val="24"/>
+        </w:rPr>
+        <w:t>sudo</w:t>
+      </w:r>
+      <w:proofErr w:type="spellEnd"/>
+      <w:r>
+        <w:rPr>
+          <w:rFonts w:ascii="Times New Roman" w:hAnsi="Times New Roman" w:cs="Times New Roman"/>
+          <w:sz w:val="24"/>
+          <w:szCs w:val="24"/>
+        </w:rPr>
+        <w:t xml:space="preserve"> placement -</w:t>
       </w:r>
       <w:hyperlink r:id="rId15">
         <w:r>
@@ -2302,13 +2841,59 @@
           <w:szCs w:val="24"/>
         </w:rPr>
       </w:pPr>
-      <w:r>
-        <w:rPr>
-          <w:rFonts w:ascii="Times New Roman" w:hAnsi="Times New Roman" w:cs="Times New Roman"/>
-          <w:sz w:val="24"/>
-          <w:szCs w:val="24"/>
-        </w:rPr>
-        <w:t xml:space="preserve">Haccenak interivew prepation kit </w:t>
+      <w:proofErr w:type="spellStart"/>
+      <w:r>
+        <w:rPr>
+          <w:rFonts w:ascii="Times New Roman" w:hAnsi="Times New Roman" w:cs="Times New Roman"/>
+          <w:sz w:val="24"/>
+          <w:szCs w:val="24"/>
+        </w:rPr>
+        <w:t>Haccenak</w:t>
+      </w:r>
+      <w:proofErr w:type="spellEnd"/>
+      <w:r>
+        <w:rPr>
+          <w:rFonts w:ascii="Times New Roman" w:hAnsi="Times New Roman" w:cs="Times New Roman"/>
+          <w:sz w:val="24"/>
+          <w:szCs w:val="24"/>
+        </w:rPr>
+        <w:t xml:space="preserve"> </w:t>
+      </w:r>
+      <w:proofErr w:type="spellStart"/>
+      <w:r>
+        <w:rPr>
+          <w:rFonts w:ascii="Times New Roman" w:hAnsi="Times New Roman" w:cs="Times New Roman"/>
+          <w:sz w:val="24"/>
+          <w:szCs w:val="24"/>
+        </w:rPr>
+        <w:t>interivew</w:t>
+      </w:r>
+      <w:proofErr w:type="spellEnd"/>
+      <w:r>
+        <w:rPr>
+          <w:rFonts w:ascii="Times New Roman" w:hAnsi="Times New Roman" w:cs="Times New Roman"/>
+          <w:sz w:val="24"/>
+          <w:szCs w:val="24"/>
+        </w:rPr>
+        <w:t xml:space="preserve"> </w:t>
+      </w:r>
+      <w:proofErr w:type="spellStart"/>
+      <w:r>
+        <w:rPr>
+          <w:rFonts w:ascii="Times New Roman" w:hAnsi="Times New Roman" w:cs="Times New Roman"/>
+          <w:sz w:val="24"/>
+          <w:szCs w:val="24"/>
+        </w:rPr>
+        <w:t>prepation</w:t>
+      </w:r>
+      <w:proofErr w:type="spellEnd"/>
+      <w:r>
+        <w:rPr>
+          <w:rFonts w:ascii="Times New Roman" w:hAnsi="Times New Roman" w:cs="Times New Roman"/>
+          <w:sz w:val="24"/>
+          <w:szCs w:val="24"/>
+        </w:rPr>
+        <w:t xml:space="preserve"> kit </w:t>
       </w:r>
     </w:p>
     <w:p>
@@ -2539,7 +3124,25 @@
           <w:sz w:val="24"/>
           <w:szCs w:val="24"/>
         </w:rPr>
-        <w:t xml:space="preserve"> codepath interview preparation </w:t>
+        <w:t xml:space="preserve"> </w:t>
+      </w:r>
+      <w:proofErr w:type="spellStart"/>
+      <w:r>
+        <w:rPr>
+          <w:rFonts w:ascii="Times New Roman" w:hAnsi="Times New Roman" w:cs="Times New Roman"/>
+          <w:sz w:val="24"/>
+          <w:szCs w:val="24"/>
+        </w:rPr>
+        <w:t>codepath</w:t>
+      </w:r>
+      <w:proofErr w:type="spellEnd"/>
+      <w:r>
+        <w:rPr>
+          <w:rFonts w:ascii="Times New Roman" w:hAnsi="Times New Roman" w:cs="Times New Roman"/>
+          <w:sz w:val="24"/>
+          <w:szCs w:val="24"/>
+        </w:rPr>
+        <w:t xml:space="preserve"> interview preparation </w:t>
       </w:r>
       <w:hyperlink r:id="rId25">
         <w:r>
@@ -2619,25 +3222,61 @@
           <w:sz w:val="24"/>
           <w:szCs w:val="24"/>
         </w:rPr>
-        <w:t xml:space="preserve"> intervia ccake all company questions </w:t>
-      </w:r>
-    </w:p>
-    <w:p>
-      <w:pPr>
-        <w:rPr>
-          <w:rFonts w:ascii="Times New Roman" w:hAnsi="Times New Roman" w:cs="Times New Roman"/>
-          <w:sz w:val="24"/>
-          <w:szCs w:val="24"/>
-        </w:rPr>
-      </w:pPr>
-      <w:r>
-        <w:rPr>
-          <w:rFonts w:ascii="Times New Roman" w:eastAsia="Times New Roman" w:hAnsi="Times New Roman" w:cs="Times New Roman"/>
-          <w:sz w:val="24"/>
-          <w:szCs w:val="24"/>
-        </w:rPr>
         <w:t xml:space="preserve"> </w:t>
       </w:r>
+      <w:proofErr w:type="spellStart"/>
+      <w:r>
+        <w:rPr>
+          <w:rFonts w:ascii="Times New Roman" w:hAnsi="Times New Roman" w:cs="Times New Roman"/>
+          <w:sz w:val="24"/>
+          <w:szCs w:val="24"/>
+        </w:rPr>
+        <w:t>intervia</w:t>
+      </w:r>
+      <w:proofErr w:type="spellEnd"/>
+      <w:r>
+        <w:rPr>
+          <w:rFonts w:ascii="Times New Roman" w:hAnsi="Times New Roman" w:cs="Times New Roman"/>
+          <w:sz w:val="24"/>
+          <w:szCs w:val="24"/>
+        </w:rPr>
+        <w:t xml:space="preserve"> </w:t>
+      </w:r>
+      <w:proofErr w:type="spellStart"/>
+      <w:r>
+        <w:rPr>
+          <w:rFonts w:ascii="Times New Roman" w:hAnsi="Times New Roman" w:cs="Times New Roman"/>
+          <w:sz w:val="24"/>
+          <w:szCs w:val="24"/>
+        </w:rPr>
+        <w:t>ccake</w:t>
+      </w:r>
+      <w:proofErr w:type="spellEnd"/>
+      <w:r>
+        <w:rPr>
+          <w:rFonts w:ascii="Times New Roman" w:hAnsi="Times New Roman" w:cs="Times New Roman"/>
+          <w:sz w:val="24"/>
+          <w:szCs w:val="24"/>
+        </w:rPr>
+        <w:t xml:space="preserve"> all company questions </w:t>
+      </w:r>
+    </w:p>
+    <w:p>
+      <w:pPr>
+        <w:rPr>
+          <w:rFonts w:ascii="Times New Roman" w:hAnsi="Times New Roman" w:cs="Times New Roman"/>
+          <w:sz w:val="24"/>
+          <w:szCs w:val="24"/>
+        </w:rPr>
+      </w:pPr>
+      <w:r>
+        <w:rPr>
+          <w:rFonts w:ascii="Times New Roman" w:eastAsia="Times New Roman" w:hAnsi="Times New Roman" w:cs="Times New Roman"/>
+          <w:sz w:val="24"/>
+          <w:szCs w:val="24"/>
+        </w:rPr>
+        <w:t xml:space="preserve"> </w:t>
+      </w:r>
     </w:p>
     <w:p>
       <w:pPr>
@@ -2691,6 +3330,7 @@
         </w:rPr>
         <w:t xml:space="preserve">Livestream </w:t>
       </w:r>
+      <w:proofErr w:type="spellStart"/>
       <w:r>
         <w:rPr>
           <w:rFonts w:ascii="Times New Roman" w:eastAsia="Roboto" w:hAnsi="Times New Roman" w:cs="Times New Roman"/>
@@ -2698,7 +3338,17 @@
           <w:sz w:val="24"/>
           <w:szCs w:val="24"/>
         </w:rPr>
-        <w:t xml:space="preserve">github </w:t>
+        <w:t>github</w:t>
+      </w:r>
+      <w:proofErr w:type="spellEnd"/>
+      <w:r>
+        <w:rPr>
+          <w:rFonts w:ascii="Times New Roman" w:eastAsia="Roboto" w:hAnsi="Times New Roman" w:cs="Times New Roman"/>
+          <w:b/>
+          <w:sz w:val="24"/>
+          <w:szCs w:val="24"/>
+        </w:rPr>
+        <w:t xml:space="preserve"> </w:t>
       </w:r>
       <w:hyperlink r:id="rId28" w:anchor="starred/FMfcgxwChmWDNBkvWfwJdFGlNTXzPCXt" w:history="1">
         <w:r>
@@ -2740,7 +3390,23 @@
           <w:color w:val="222222"/>
           <w:shd w:val="clear" w:color="auto" w:fill="FFFFFF"/>
         </w:rPr>
-        <w:t xml:space="preserve"> (pokemon game)</w:t>
+        <w:t xml:space="preserve"> (</w:t>
+      </w:r>
+      <w:proofErr w:type="spellStart"/>
+      <w:r>
+        <w:rPr>
+          <w:color w:val="222222"/>
+          <w:shd w:val="clear" w:color="auto" w:fill="FFFFFF"/>
+        </w:rPr>
+        <w:t>pokemon</w:t>
+      </w:r>
+      <w:proofErr w:type="spellEnd"/>
+      <w:r>
+        <w:rPr>
+          <w:color w:val="222222"/>
+          <w:shd w:val="clear" w:color="auto" w:fill="FFFFFF"/>
+        </w:rPr>
+        <w:t xml:space="preserve"> game)</w:t>
       </w:r>
     </w:p>
     <w:p>
@@ -2771,8 +3437,17 @@
           <w:color w:val="222222"/>
           <w:shd w:val="clear" w:color="auto" w:fill="FFFFFF"/>
         </w:rPr>
-        <w:t xml:space="preserve"> Tetris game using Python and Pygam</w:t>
-      </w:r>
+        <w:t xml:space="preserve"> Tetris game using Python and </w:t>
+      </w:r>
+      <w:proofErr w:type="spellStart"/>
+      <w:r>
+        <w:rPr>
+          <w:color w:val="222222"/>
+          <w:shd w:val="clear" w:color="auto" w:fill="FFFFFF"/>
+        </w:rPr>
+        <w:t>Pygam</w:t>
+      </w:r>
+      <w:proofErr w:type="spellEnd"/>
     </w:p>
     <w:p>
       <w:pPr>
@@ -2802,8 +3477,6 @@
         </w:rPr>
         <w:t xml:space="preserve"> python multiplayer game</w:t>
       </w:r>
-      <w:bookmarkStart w:id="0" w:name="_GoBack"/>
-      <w:bookmarkEnd w:id="0"/>
     </w:p>
     <w:p>
       <w:pPr>
@@ -2826,13 +3499,23 @@
         </w:rPr>
         <w:t xml:space="preserve"> </w:t>
       </w:r>
-      <w:r>
-        <w:rPr>
-          <w:rFonts w:ascii="Times New Roman" w:hAnsi="Times New Roman" w:cs="Times New Roman"/>
-          <w:sz w:val="24"/>
-          <w:szCs w:val="24"/>
-        </w:rPr>
-        <w:t>whatsapp clone -</w:t>
+      <w:proofErr w:type="spellStart"/>
+      <w:r>
+        <w:rPr>
+          <w:rFonts w:ascii="Times New Roman" w:hAnsi="Times New Roman" w:cs="Times New Roman"/>
+          <w:sz w:val="24"/>
+          <w:szCs w:val="24"/>
+        </w:rPr>
+        <w:t>whatsapp</w:t>
+      </w:r>
+      <w:proofErr w:type="spellEnd"/>
+      <w:r>
+        <w:rPr>
+          <w:rFonts w:ascii="Times New Roman" w:hAnsi="Times New Roman" w:cs="Times New Roman"/>
+          <w:sz w:val="24"/>
+          <w:szCs w:val="24"/>
+        </w:rPr>
+        <w:t xml:space="preserve"> clone -</w:t>
       </w:r>
       <w:hyperlink r:id="rId32">
         <w:r>
@@ -3014,6 +3697,7 @@
           <w:sz w:val="24"/>
           <w:szCs w:val="24"/>
         </w:rPr>
+        <w:lastRenderedPageBreak/>
         <w:t>Stopwatch</w:t>
       </w:r>
       <w:r>
@@ -3348,6 +4032,7 @@
           <w:highlight w:val="white"/>
           <w:lang w:val="en-US"/>
         </w:rPr>
+        <w:lastRenderedPageBreak/>
         <w:drawing>
           <wp:inline distT="0" distB="0" distL="0" distR="0" wp14:anchorId="47D4C958" wp14:editId="493D18A0">
             <wp:extent cx="5939155" cy="2670810"/>
@@ -4570,7 +5255,7 @@
       </w:pPr>
     </w:pPrDefault>
   </w:docDefaults>
-  <w:latentStyles w:defLockedState="0" w:defUIPriority="99" w:defSemiHidden="0" w:defUnhideWhenUsed="0" w:defQFormat="0" w:count="376">
+  <w:latentStyles w:defLockedState="0" w:defUIPriority="99" w:defSemiHidden="0" w:defUnhideWhenUsed="0" w:defQFormat="0" w:count="377">
     <w:lsdException w:name="Normal" w:uiPriority="0" w:qFormat="1"/>
     <w:lsdException w:name="heading 1" w:uiPriority="9" w:qFormat="1"/>
     <w:lsdException w:name="heading 2" w:semiHidden="1" w:uiPriority="9" w:unhideWhenUsed="1" w:qFormat="1"/>
@@ -4676,7 +5361,6 @@
     <w:lsdException w:name="HTML Sample" w:semiHidden="1" w:unhideWhenUsed="1"/>
     <w:lsdException w:name="HTML Typewriter" w:semiHidden="1" w:unhideWhenUsed="1"/>
     <w:lsdException w:name="HTML Variable" w:semiHidden="1" w:unhideWhenUsed="1"/>
-    <w:lsdException w:name="Normal Table" w:semiHidden="1" w:unhideWhenUsed="1"/>
     <w:lsdException w:name="annotation subject" w:semiHidden="1" w:unhideWhenUsed="1"/>
     <w:lsdException w:name="No List" w:semiHidden="1" w:unhideWhenUsed="1"/>
     <w:lsdException w:name="Outline List 1" w:semiHidden="1" w:unhideWhenUsed="1"/>
@@ -4723,10 +5407,8 @@
     <w:lsdException w:name="Table Subtle 2" w:semiHidden="1" w:unhideWhenUsed="1"/>
     <w:lsdException w:name="Table Web 1" w:semiHidden="1" w:unhideWhenUsed="1"/>
     <w:lsdException w:name="Table Web 2" w:semiHidden="1" w:unhideWhenUsed="1"/>
-    <w:lsdException w:name="Table Web 3" w:semiHidden="1" w:unhideWhenUsed="1"/>
     <w:lsdException w:name="Balloon Text" w:semiHidden="1" w:unhideWhenUsed="1"/>
     <w:lsdException w:name="Table Grid" w:uiPriority="39"/>
-    <w:lsdException w:name="Table Theme" w:semiHidden="1" w:unhideWhenUsed="1"/>
     <w:lsdException w:name="Placeholder Text" w:semiHidden="1"/>
     <w:lsdException w:name="No Spacing" w:uiPriority="1" w:qFormat="1"/>
     <w:lsdException w:name="Light Shading" w:uiPriority="60"/>
@@ -4944,6 +5626,7 @@
     <w:lsdException w:name="List Table 7 Colorful Accent 6" w:uiPriority="52"/>
     <w:lsdException w:name="Mention" w:semiHidden="1" w:unhideWhenUsed="1"/>
     <w:lsdException w:name="Smart Hyperlink" w:semiHidden="1" w:unhideWhenUsed="1"/>
+    <w:lsdException w:name="Smart Link Error" w:semiHidden="1" w:unhideWhenUsed="1"/>
   </w:latentStyles>
   <w:style w:type="paragraph" w:default="1" w:styleId="Normal">
     <w:name w:val="Normal"/>

</xml_diff>